<commit_message>
adding Coding Assignment Java files and Completed Coding Assignment PDF file
</commit_message>
<xml_diff>
--- a/Java-Week5_Coding-Assignment-3.docx
+++ b/Java-Week5_Coding-Assignment-3.docx
@@ -1,6 +1,6 @@
 
 <file path=word/document.xml><?xml version="1.0" encoding="utf-8"?>
-<w:document xmlns:wpc="http://schemas.microsoft.com/office/word/2010/wordprocessingCanvas" xmlns:cx="http://schemas.microsoft.com/office/drawing/2014/chartex" xmlns:cx1="http://schemas.microsoft.com/office/drawing/2015/9/8/chartex" xmlns:cx2="http://schemas.microsoft.com/office/drawing/2015/10/21/chartex" xmlns:cx3="http://schemas.microsoft.com/office/drawing/2016/5/9/chartex" xmlns:cx4="http://schemas.microsoft.com/office/drawing/2016/5/10/chartex" xmlns:cx5="http://schemas.microsoft.com/office/drawing/2016/5/11/chartex" xmlns:cx6="http://schemas.microsoft.com/office/drawing/2016/5/12/chartex" xmlns:cx7="http://schemas.microsoft.com/office/drawing/2016/5/13/chartex" xmlns:cx8="http://schemas.microsoft.com/office/drawing/2016/5/14/chartex" xmlns:mc="http://schemas.openxmlformats.org/markup-compatibility/2006" xmlns:aink="http://schemas.microsoft.com/office/drawing/2016/ink" xmlns:am3d="http://schemas.microsoft.com/office/drawing/2017/model3d" xmlns:o="urn:schemas-microsoft-com:office:office" xmlns:oel="http://schemas.microsoft.com/office/2019/extlst" xmlns:r="http://schemas.openxmlformats.org/officeDocument/2006/relationships" xmlns:m="http://schemas.openxmlformats.org/officeDocument/2006/math" xmlns:v="urn:schemas-microsoft-com:vml" xmlns:wp14="http://schemas.microsoft.com/office/word/2010/wordprocessingDrawing" xmlns:wp="http://schemas.openxmlformats.org/drawingml/2006/wordprocessingDrawing" xmlns:w10="urn:schemas-microsoft-com:office:word" xmlns:w="http://schemas.openxmlformats.org/wordprocessingml/2006/main" xmlns:w14="http://schemas.microsoft.com/office/word/2010/wordml" xmlns:w15="http://schemas.microsoft.com/office/word/2012/wordml" xmlns:w16cex="http://schemas.microsoft.com/office/word/2018/wordml/cex" xmlns:w16cid="http://schemas.microsoft.com/office/word/2016/wordml/cid" xmlns:w16="http://schemas.microsoft.com/office/word/2018/wordml" xmlns:w16sdtdh="http://schemas.microsoft.com/office/word/2020/wordml/sdtdatahash" xmlns:w16se="http://schemas.microsoft.com/office/word/2015/wordml/symex" xmlns:wpg="http://schemas.microsoft.com/office/word/2010/wordprocessingGroup" xmlns:wpi="http://schemas.microsoft.com/office/word/2010/wordprocessingInk" xmlns:wne="http://schemas.microsoft.com/office/word/2006/wordml" xmlns:wps="http://schemas.microsoft.com/office/word/2010/wordprocessingShape" mc:Ignorable="w14 w15 w16se w16cid w16 w16cex w16sdtdh wp14">
+<w:document xmlns:wpc="http://schemas.microsoft.com/office/word/2010/wordprocessingCanvas" xmlns:cx="http://schemas.microsoft.com/office/drawing/2014/chartex" xmlns:cx1="http://schemas.microsoft.com/office/drawing/2015/9/8/chartex" xmlns:cx2="http://schemas.microsoft.com/office/drawing/2015/10/21/chartex" xmlns:cx3="http://schemas.microsoft.com/office/drawing/2016/5/9/chartex" xmlns:cx4="http://schemas.microsoft.com/office/drawing/2016/5/10/chartex" xmlns:cx5="http://schemas.microsoft.com/office/drawing/2016/5/11/chartex" xmlns:cx6="http://schemas.microsoft.com/office/drawing/2016/5/12/chartex" xmlns:cx7="http://schemas.microsoft.com/office/drawing/2016/5/13/chartex" xmlns:cx8="http://schemas.microsoft.com/office/drawing/2016/5/14/chartex" xmlns:mc="http://schemas.openxmlformats.org/markup-compatibility/2006" xmlns:aink="http://schemas.microsoft.com/office/drawing/2016/ink" xmlns:am3d="http://schemas.microsoft.com/office/drawing/2017/model3d" xmlns:o="urn:schemas-microsoft-com:office:office" xmlns:oel="http://schemas.microsoft.com/office/2019/extlst" xmlns:r="http://schemas.openxmlformats.org/officeDocument/2006/relationships" xmlns:m="http://schemas.openxmlformats.org/officeDocument/2006/math" xmlns:v="urn:schemas-microsoft-com:vml" xmlns:wp14="http://schemas.microsoft.com/office/word/2010/wordprocessingDrawing" xmlns:wp="http://schemas.openxmlformats.org/drawingml/2006/wordprocessingDrawing" xmlns:w10="urn:schemas-microsoft-com:office:word" xmlns:w="http://schemas.openxmlformats.org/wordprocessingml/2006/main" xmlns:w14="http://schemas.microsoft.com/office/word/2010/wordml" xmlns:w15="http://schemas.microsoft.com/office/word/2012/wordml" xmlns:w16cex="http://schemas.microsoft.com/office/word/2018/wordml/cex" xmlns:w16cid="http://schemas.microsoft.com/office/word/2016/wordml/cid" xmlns:w16="http://schemas.microsoft.com/office/word/2018/wordml" xmlns:w16du="http://schemas.microsoft.com/office/word/2023/wordml/word16du" xmlns:w16sdtdh="http://schemas.microsoft.com/office/word/2020/wordml/sdtdatahash" xmlns:w16se="http://schemas.microsoft.com/office/word/2015/wordml/symex" xmlns:wpg="http://schemas.microsoft.com/office/word/2010/wordprocessingGroup" xmlns:wpi="http://schemas.microsoft.com/office/word/2010/wordprocessingInk" xmlns:wne="http://schemas.microsoft.com/office/word/2006/wordml" xmlns:wps="http://schemas.microsoft.com/office/word/2010/wordprocessingShape" mc:Ignorable="w14 w15 w16se w16cid w16 w16cex w16sdtdh wp14">
   <w:body>
     <w:p>
       <w:pPr>
@@ -27,6 +27,22 @@
         </w:rPr>
         <w:t>URL to GitHub Repository:</w:t>
       </w:r>
+      <w:r>
+        <w:rPr>
+          <w:rFonts w:ascii="Calibri" w:hAnsi="Calibri"/>
+          <w:b/>
+          <w:bCs/>
+        </w:rPr>
+        <w:t xml:space="preserve"> </w:t>
+      </w:r>
+      <w:r>
+        <w:rPr>
+          <w:rFonts w:ascii="Calibri" w:hAnsi="Calibri"/>
+          <w:b/>
+          <w:bCs/>
+        </w:rPr>
+        <w:t>https://github.com/Trandle702/Week05</w:t>
+      </w:r>
     </w:p>
     <w:p>
       <w:pPr>
@@ -44,6 +60,22 @@
           <w:bCs/>
         </w:rPr>
         <w:t>URL to Public Link of your Video:</w:t>
+      </w:r>
+      <w:r>
+        <w:rPr>
+          <w:rFonts w:ascii="Calibri" w:hAnsi="Calibri"/>
+          <w:b/>
+          <w:bCs/>
+        </w:rPr>
+        <w:t xml:space="preserve"> </w:t>
+      </w:r>
+      <w:r>
+        <w:rPr>
+          <w:rFonts w:ascii="Calibri" w:hAnsi="Calibri"/>
+          <w:b/>
+          <w:bCs/>
+        </w:rPr>
+        <w:t>https://youtu.be/1luTC3cTyFE</w:t>
       </w:r>
     </w:p>
     <w:p>
@@ -90,7 +122,6 @@
           </w14:textOutline>
         </w:rPr>
       </w:pPr>
-      <w:proofErr w:type="gramStart"/>
       <w:r>
         <w:rPr>
           <w:rFonts w:ascii="Calibri" w:hAnsi="Calibri"/>
@@ -103,22 +134,7 @@
             <w14:miter w14:lim="400000"/>
           </w14:textOutline>
         </w:rPr>
-        <w:t>Instructions:</w:t>
-      </w:r>
-      <w:proofErr w:type="gramEnd"/>
-      <w:r>
-        <w:rPr>
-          <w:rFonts w:ascii="Calibri" w:hAnsi="Calibri"/>
-          <w:b/>
-          <w:bCs/>
-          <w:lang w:val="fr-FR"/>
-          <w14:textOutline w14:w="12700" w14:cap="flat" w14:cmpd="sng" w14:algn="ctr">
-            <w14:noFill/>
-            <w14:prstDash w14:val="solid"/>
-            <w14:miter w14:lim="400000"/>
-          </w14:textOutline>
-        </w:rPr>
-        <w:t xml:space="preserve"> </w:t>
+        <w:t xml:space="preserve">Instructions: </w:t>
       </w:r>
     </w:p>
     <w:p>
@@ -834,11 +850,9 @@
           <w:bCs/>
         </w:rPr>
       </w:pPr>
-      <w:proofErr w:type="spellStart"/>
       <w:r>
         <w:t>AsteriskLogger</w:t>
       </w:r>
-      <w:proofErr w:type="spellEnd"/>
     </w:p>
     <w:p>
       <w:pPr>
@@ -852,11 +866,9 @@
           <w:bCs/>
         </w:rPr>
       </w:pPr>
-      <w:proofErr w:type="spellStart"/>
       <w:r>
         <w:t>SpacedLogger</w:t>
       </w:r>
-      <w:proofErr w:type="spellEnd"/>
     </w:p>
     <w:p>
       <w:pPr>
@@ -871,23 +883,7 @@
         </w:rPr>
       </w:pPr>
       <w:r>
-        <w:t xml:space="preserve">The log method on the </w:t>
-      </w:r>
-      <w:proofErr w:type="spellStart"/>
-      <w:r>
-        <w:t>AsteriskLogger</w:t>
-      </w:r>
-      <w:proofErr w:type="spellEnd"/>
-      <w:r>
-        <w:t xml:space="preserve"> should print out the String it receives between 3 asterisks on either side of the String (</w:t>
-      </w:r>
-      <w:proofErr w:type="gramStart"/>
-      <w:r>
-        <w:t>e.g.</w:t>
-      </w:r>
-      <w:proofErr w:type="gramEnd"/>
-      <w:r>
-        <w:t xml:space="preserve"> if the String passed in is “Hello”, then it should print ***Hello*** to the console).</w:t>
+        <w:t>The log method on the AsteriskLogger should print out the String it receives between 3 asterisks on either side of the String (e.g. if the String passed in is “Hello”, then it should print ***Hello*** to the console).</w:t>
       </w:r>
     </w:p>
     <w:p>
@@ -903,15 +899,7 @@
         </w:rPr>
       </w:pPr>
       <w:r>
-        <w:t xml:space="preserve">The error method on the </w:t>
-      </w:r>
-      <w:proofErr w:type="spellStart"/>
-      <w:r>
-        <w:t>AsteriskLogger</w:t>
-      </w:r>
-      <w:proofErr w:type="spellEnd"/>
-      <w:r>
-        <w:t xml:space="preserve"> should print the String it receives inside a box of asterisks, with the String preceded by the word “ERROR:”. For example, if “Hello” is the argument, the following should be printed:</w:t>
+        <w:t>The error method on the AsteriskLogger should print the String it receives inside a box of asterisks, with the String preceded by the word “ERROR:”. For example, if “Hello” is the argument, the following should be printed:</w:t>
       </w:r>
     </w:p>
     <w:p>
@@ -987,15 +975,7 @@
         </w:rPr>
       </w:pPr>
       <w:r>
-        <w:t xml:space="preserve">The </w:t>
-      </w:r>
-      <w:proofErr w:type="spellStart"/>
-      <w:r>
-        <w:t>SpacedLogger</w:t>
-      </w:r>
-      <w:proofErr w:type="spellEnd"/>
-      <w:r>
-        <w:t xml:space="preserve"> should add spaces between each character of the String argument passed into its methods.</w:t>
+        <w:t>The SpacedLogger should add spaces between each character of the String argument passed into its methods.</w:t>
       </w:r>
     </w:p>
     <w:p>
@@ -1011,15 +991,7 @@
         </w:rPr>
       </w:pPr>
       <w:r>
-        <w:t xml:space="preserve">If the log method received “Hello” as an argument, it should print H e l </w:t>
-      </w:r>
-      <w:proofErr w:type="spellStart"/>
-      <w:r>
-        <w:t>l</w:t>
-      </w:r>
-      <w:proofErr w:type="spellEnd"/>
-      <w:r>
-        <w:t xml:space="preserve"> o</w:t>
+        <w:t>If the log method received “Hello” as an argument, it should print H e l l o</w:t>
       </w:r>
     </w:p>
     <w:p>
@@ -1035,23 +1007,7 @@
         </w:rPr>
       </w:pPr>
       <w:r>
-        <w:t xml:space="preserve">The error method should do the same, but with “ERROR:” preceding the </w:t>
-      </w:r>
-      <w:proofErr w:type="gramStart"/>
-      <w:r>
-        <w:t>spaced out</w:t>
-      </w:r>
-      <w:proofErr w:type="gramEnd"/>
-      <w:r>
-        <w:t xml:space="preserve"> input (i.e. ERROR: H e l </w:t>
-      </w:r>
-      <w:proofErr w:type="spellStart"/>
-      <w:r>
-        <w:t>l</w:t>
-      </w:r>
-      <w:proofErr w:type="spellEnd"/>
-      <w:r>
-        <w:t xml:space="preserve"> o)</w:t>
+        <w:t>The error method should do the same, but with “ERROR:” preceding the spaced out input (i.e. ERROR: H e l l o)</w:t>
       </w:r>
     </w:p>
     <w:p>
@@ -1114,7 +1070,7 @@
 </file>
 
 <file path=word/endnotes.xml><?xml version="1.0" encoding="utf-8"?>
-<w:endnotes xmlns:wpc="http://schemas.microsoft.com/office/word/2010/wordprocessingCanvas" xmlns:cx="http://schemas.microsoft.com/office/drawing/2014/chartex" xmlns:cx1="http://schemas.microsoft.com/office/drawing/2015/9/8/chartex" xmlns:cx2="http://schemas.microsoft.com/office/drawing/2015/10/21/chartex" xmlns:cx3="http://schemas.microsoft.com/office/drawing/2016/5/9/chartex" xmlns:cx4="http://schemas.microsoft.com/office/drawing/2016/5/10/chartex" xmlns:cx5="http://schemas.microsoft.com/office/drawing/2016/5/11/chartex" xmlns:cx6="http://schemas.microsoft.com/office/drawing/2016/5/12/chartex" xmlns:cx7="http://schemas.microsoft.com/office/drawing/2016/5/13/chartex" xmlns:cx8="http://schemas.microsoft.com/office/drawing/2016/5/14/chartex" xmlns:mc="http://schemas.openxmlformats.org/markup-compatibility/2006" xmlns:aink="http://schemas.microsoft.com/office/drawing/2016/ink" xmlns:am3d="http://schemas.microsoft.com/office/drawing/2017/model3d" xmlns:o="urn:schemas-microsoft-com:office:office" xmlns:oel="http://schemas.microsoft.com/office/2019/extlst" xmlns:r="http://schemas.openxmlformats.org/officeDocument/2006/relationships" xmlns:m="http://schemas.openxmlformats.org/officeDocument/2006/math" xmlns:v="urn:schemas-microsoft-com:vml" xmlns:wp14="http://schemas.microsoft.com/office/word/2010/wordprocessingDrawing" xmlns:wp="http://schemas.openxmlformats.org/drawingml/2006/wordprocessingDrawing" xmlns:w10="urn:schemas-microsoft-com:office:word" xmlns:w="http://schemas.openxmlformats.org/wordprocessingml/2006/main" xmlns:w14="http://schemas.microsoft.com/office/word/2010/wordml" xmlns:w15="http://schemas.microsoft.com/office/word/2012/wordml" xmlns:w16cex="http://schemas.microsoft.com/office/word/2018/wordml/cex" xmlns:w16cid="http://schemas.microsoft.com/office/word/2016/wordml/cid" xmlns:w16="http://schemas.microsoft.com/office/word/2018/wordml" xmlns:w16sdtdh="http://schemas.microsoft.com/office/word/2020/wordml/sdtdatahash" xmlns:w16se="http://schemas.microsoft.com/office/word/2015/wordml/symex" xmlns:wpg="http://schemas.microsoft.com/office/word/2010/wordprocessingGroup" xmlns:wpi="http://schemas.microsoft.com/office/word/2010/wordprocessingInk" xmlns:wne="http://schemas.microsoft.com/office/word/2006/wordml" xmlns:wps="http://schemas.microsoft.com/office/word/2010/wordprocessingShape" mc:Ignorable="w14 w15 w16se w16cid w16 w16cex w16sdtdh wp14">
+<w:endnotes xmlns:wpc="http://schemas.microsoft.com/office/word/2010/wordprocessingCanvas" xmlns:cx="http://schemas.microsoft.com/office/drawing/2014/chartex" xmlns:cx1="http://schemas.microsoft.com/office/drawing/2015/9/8/chartex" xmlns:cx2="http://schemas.microsoft.com/office/drawing/2015/10/21/chartex" xmlns:cx3="http://schemas.microsoft.com/office/drawing/2016/5/9/chartex" xmlns:cx4="http://schemas.microsoft.com/office/drawing/2016/5/10/chartex" xmlns:cx5="http://schemas.microsoft.com/office/drawing/2016/5/11/chartex" xmlns:cx6="http://schemas.microsoft.com/office/drawing/2016/5/12/chartex" xmlns:cx7="http://schemas.microsoft.com/office/drawing/2016/5/13/chartex" xmlns:cx8="http://schemas.microsoft.com/office/drawing/2016/5/14/chartex" xmlns:mc="http://schemas.openxmlformats.org/markup-compatibility/2006" xmlns:aink="http://schemas.microsoft.com/office/drawing/2016/ink" xmlns:am3d="http://schemas.microsoft.com/office/drawing/2017/model3d" xmlns:o="urn:schemas-microsoft-com:office:office" xmlns:oel="http://schemas.microsoft.com/office/2019/extlst" xmlns:r="http://schemas.openxmlformats.org/officeDocument/2006/relationships" xmlns:m="http://schemas.openxmlformats.org/officeDocument/2006/math" xmlns:v="urn:schemas-microsoft-com:vml" xmlns:wp14="http://schemas.microsoft.com/office/word/2010/wordprocessingDrawing" xmlns:wp="http://schemas.openxmlformats.org/drawingml/2006/wordprocessingDrawing" xmlns:w10="urn:schemas-microsoft-com:office:word" xmlns:w="http://schemas.openxmlformats.org/wordprocessingml/2006/main" xmlns:w14="http://schemas.microsoft.com/office/word/2010/wordml" xmlns:w15="http://schemas.microsoft.com/office/word/2012/wordml" xmlns:w16cex="http://schemas.microsoft.com/office/word/2018/wordml/cex" xmlns:w16cid="http://schemas.microsoft.com/office/word/2016/wordml/cid" xmlns:w16="http://schemas.microsoft.com/office/word/2018/wordml" xmlns:w16du="http://schemas.microsoft.com/office/word/2023/wordml/word16du" xmlns:w16sdtdh="http://schemas.microsoft.com/office/word/2020/wordml/sdtdatahash" xmlns:w16se="http://schemas.microsoft.com/office/word/2015/wordml/symex" xmlns:wpg="http://schemas.microsoft.com/office/word/2010/wordprocessingGroup" xmlns:wpi="http://schemas.microsoft.com/office/word/2010/wordprocessingInk" xmlns:wne="http://schemas.microsoft.com/office/word/2006/wordml" xmlns:wps="http://schemas.microsoft.com/office/word/2010/wordprocessingShape" mc:Ignorable="w14 w15 w16se w16cid w16 w16cex w16sdtdh wp14">
   <w:endnote w:type="separator" w:id="-1">
     <w:p>
       <w:r>
@@ -1133,7 +1089,7 @@
 </file>
 
 <file path=word/footer1.xml><?xml version="1.0" encoding="utf-8"?>
-<w:ftr xmlns:wpc="http://schemas.microsoft.com/office/word/2010/wordprocessingCanvas" xmlns:cx="http://schemas.microsoft.com/office/drawing/2014/chartex" xmlns:cx1="http://schemas.microsoft.com/office/drawing/2015/9/8/chartex" xmlns:cx2="http://schemas.microsoft.com/office/drawing/2015/10/21/chartex" xmlns:cx3="http://schemas.microsoft.com/office/drawing/2016/5/9/chartex" xmlns:cx4="http://schemas.microsoft.com/office/drawing/2016/5/10/chartex" xmlns:cx5="http://schemas.microsoft.com/office/drawing/2016/5/11/chartex" xmlns:cx6="http://schemas.microsoft.com/office/drawing/2016/5/12/chartex" xmlns:cx7="http://schemas.microsoft.com/office/drawing/2016/5/13/chartex" xmlns:cx8="http://schemas.microsoft.com/office/drawing/2016/5/14/chartex" xmlns:mc="http://schemas.openxmlformats.org/markup-compatibility/2006" xmlns:aink="http://schemas.microsoft.com/office/drawing/2016/ink" xmlns:am3d="http://schemas.microsoft.com/office/drawing/2017/model3d" xmlns:o="urn:schemas-microsoft-com:office:office" xmlns:oel="http://schemas.microsoft.com/office/2019/extlst" xmlns:r="http://schemas.openxmlformats.org/officeDocument/2006/relationships" xmlns:m="http://schemas.openxmlformats.org/officeDocument/2006/math" xmlns:v="urn:schemas-microsoft-com:vml" xmlns:wp14="http://schemas.microsoft.com/office/word/2010/wordprocessingDrawing" xmlns:wp="http://schemas.openxmlformats.org/drawingml/2006/wordprocessingDrawing" xmlns:w10="urn:schemas-microsoft-com:office:word" xmlns:w="http://schemas.openxmlformats.org/wordprocessingml/2006/main" xmlns:w14="http://schemas.microsoft.com/office/word/2010/wordml" xmlns:w15="http://schemas.microsoft.com/office/word/2012/wordml" xmlns:w16cex="http://schemas.microsoft.com/office/word/2018/wordml/cex" xmlns:w16cid="http://schemas.microsoft.com/office/word/2016/wordml/cid" xmlns:w16="http://schemas.microsoft.com/office/word/2018/wordml" xmlns:w16sdtdh="http://schemas.microsoft.com/office/word/2020/wordml/sdtdatahash" xmlns:w16se="http://schemas.microsoft.com/office/word/2015/wordml/symex" xmlns:wpg="http://schemas.microsoft.com/office/word/2010/wordprocessingGroup" xmlns:wpi="http://schemas.microsoft.com/office/word/2010/wordprocessingInk" xmlns:wne="http://schemas.microsoft.com/office/word/2006/wordml" xmlns:wps="http://schemas.microsoft.com/office/word/2010/wordprocessingShape" mc:Ignorable="w14 w15 w16se w16cid w16 w16cex w16sdtdh wp14">
+<w:ftr xmlns:wpc="http://schemas.microsoft.com/office/word/2010/wordprocessingCanvas" xmlns:cx="http://schemas.microsoft.com/office/drawing/2014/chartex" xmlns:cx1="http://schemas.microsoft.com/office/drawing/2015/9/8/chartex" xmlns:cx2="http://schemas.microsoft.com/office/drawing/2015/10/21/chartex" xmlns:cx3="http://schemas.microsoft.com/office/drawing/2016/5/9/chartex" xmlns:cx4="http://schemas.microsoft.com/office/drawing/2016/5/10/chartex" xmlns:cx5="http://schemas.microsoft.com/office/drawing/2016/5/11/chartex" xmlns:cx6="http://schemas.microsoft.com/office/drawing/2016/5/12/chartex" xmlns:cx7="http://schemas.microsoft.com/office/drawing/2016/5/13/chartex" xmlns:cx8="http://schemas.microsoft.com/office/drawing/2016/5/14/chartex" xmlns:mc="http://schemas.openxmlformats.org/markup-compatibility/2006" xmlns:aink="http://schemas.microsoft.com/office/drawing/2016/ink" xmlns:am3d="http://schemas.microsoft.com/office/drawing/2017/model3d" xmlns:o="urn:schemas-microsoft-com:office:office" xmlns:oel="http://schemas.microsoft.com/office/2019/extlst" xmlns:r="http://schemas.openxmlformats.org/officeDocument/2006/relationships" xmlns:m="http://schemas.openxmlformats.org/officeDocument/2006/math" xmlns:v="urn:schemas-microsoft-com:vml" xmlns:wp14="http://schemas.microsoft.com/office/word/2010/wordprocessingDrawing" xmlns:wp="http://schemas.openxmlformats.org/drawingml/2006/wordprocessingDrawing" xmlns:w10="urn:schemas-microsoft-com:office:word" xmlns:w="http://schemas.openxmlformats.org/wordprocessingml/2006/main" xmlns:w14="http://schemas.microsoft.com/office/word/2010/wordml" xmlns:w15="http://schemas.microsoft.com/office/word/2012/wordml" xmlns:w16cex="http://schemas.microsoft.com/office/word/2018/wordml/cex" xmlns:w16cid="http://schemas.microsoft.com/office/word/2016/wordml/cid" xmlns:w16="http://schemas.microsoft.com/office/word/2018/wordml" xmlns:w16du="http://schemas.microsoft.com/office/word/2023/wordml/word16du" xmlns:w16sdtdh="http://schemas.microsoft.com/office/word/2020/wordml/sdtdatahash" xmlns:w16se="http://schemas.microsoft.com/office/word/2015/wordml/symex" xmlns:wpg="http://schemas.microsoft.com/office/word/2010/wordprocessingGroup" xmlns:wpi="http://schemas.microsoft.com/office/word/2010/wordprocessingInk" xmlns:wne="http://schemas.microsoft.com/office/word/2006/wordml" xmlns:wps="http://schemas.microsoft.com/office/word/2010/wordprocessingShape" mc:Ignorable="w14 w15 w16se w16cid w16 w16cex w16sdtdh wp14">
   <w:p>
     <w:pPr>
       <w:pStyle w:val="HeaderFooter"/>
@@ -1230,7 +1186,7 @@
 </file>
 
 <file path=word/footnotes.xml><?xml version="1.0" encoding="utf-8"?>
-<w:footnotes xmlns:wpc="http://schemas.microsoft.com/office/word/2010/wordprocessingCanvas" xmlns:cx="http://schemas.microsoft.com/office/drawing/2014/chartex" xmlns:cx1="http://schemas.microsoft.com/office/drawing/2015/9/8/chartex" xmlns:cx2="http://schemas.microsoft.com/office/drawing/2015/10/21/chartex" xmlns:cx3="http://schemas.microsoft.com/office/drawing/2016/5/9/chartex" xmlns:cx4="http://schemas.microsoft.com/office/drawing/2016/5/10/chartex" xmlns:cx5="http://schemas.microsoft.com/office/drawing/2016/5/11/chartex" xmlns:cx6="http://schemas.microsoft.com/office/drawing/2016/5/12/chartex" xmlns:cx7="http://schemas.microsoft.com/office/drawing/2016/5/13/chartex" xmlns:cx8="http://schemas.microsoft.com/office/drawing/2016/5/14/chartex" xmlns:mc="http://schemas.openxmlformats.org/markup-compatibility/2006" xmlns:aink="http://schemas.microsoft.com/office/drawing/2016/ink" xmlns:am3d="http://schemas.microsoft.com/office/drawing/2017/model3d" xmlns:o="urn:schemas-microsoft-com:office:office" xmlns:oel="http://schemas.microsoft.com/office/2019/extlst" xmlns:r="http://schemas.openxmlformats.org/officeDocument/2006/relationships" xmlns:m="http://schemas.openxmlformats.org/officeDocument/2006/math" xmlns:v="urn:schemas-microsoft-com:vml" xmlns:wp14="http://schemas.microsoft.com/office/word/2010/wordprocessingDrawing" xmlns:wp="http://schemas.openxmlformats.org/drawingml/2006/wordprocessingDrawing" xmlns:w10="urn:schemas-microsoft-com:office:word" xmlns:w="http://schemas.openxmlformats.org/wordprocessingml/2006/main" xmlns:w14="http://schemas.microsoft.com/office/word/2010/wordml" xmlns:w15="http://schemas.microsoft.com/office/word/2012/wordml" xmlns:w16cex="http://schemas.microsoft.com/office/word/2018/wordml/cex" xmlns:w16cid="http://schemas.microsoft.com/office/word/2016/wordml/cid" xmlns:w16="http://schemas.microsoft.com/office/word/2018/wordml" xmlns:w16sdtdh="http://schemas.microsoft.com/office/word/2020/wordml/sdtdatahash" xmlns:w16se="http://schemas.microsoft.com/office/word/2015/wordml/symex" xmlns:wpg="http://schemas.microsoft.com/office/word/2010/wordprocessingGroup" xmlns:wpi="http://schemas.microsoft.com/office/word/2010/wordprocessingInk" xmlns:wne="http://schemas.microsoft.com/office/word/2006/wordml" xmlns:wps="http://schemas.microsoft.com/office/word/2010/wordprocessingShape" mc:Ignorable="w14 w15 w16se w16cid w16 w16cex w16sdtdh wp14">
+<w:footnotes xmlns:wpc="http://schemas.microsoft.com/office/word/2010/wordprocessingCanvas" xmlns:cx="http://schemas.microsoft.com/office/drawing/2014/chartex" xmlns:cx1="http://schemas.microsoft.com/office/drawing/2015/9/8/chartex" xmlns:cx2="http://schemas.microsoft.com/office/drawing/2015/10/21/chartex" xmlns:cx3="http://schemas.microsoft.com/office/drawing/2016/5/9/chartex" xmlns:cx4="http://schemas.microsoft.com/office/drawing/2016/5/10/chartex" xmlns:cx5="http://schemas.microsoft.com/office/drawing/2016/5/11/chartex" xmlns:cx6="http://schemas.microsoft.com/office/drawing/2016/5/12/chartex" xmlns:cx7="http://schemas.microsoft.com/office/drawing/2016/5/13/chartex" xmlns:cx8="http://schemas.microsoft.com/office/drawing/2016/5/14/chartex" xmlns:mc="http://schemas.openxmlformats.org/markup-compatibility/2006" xmlns:aink="http://schemas.microsoft.com/office/drawing/2016/ink" xmlns:am3d="http://schemas.microsoft.com/office/drawing/2017/model3d" xmlns:o="urn:schemas-microsoft-com:office:office" xmlns:oel="http://schemas.microsoft.com/office/2019/extlst" xmlns:r="http://schemas.openxmlformats.org/officeDocument/2006/relationships" xmlns:m="http://schemas.openxmlformats.org/officeDocument/2006/math" xmlns:v="urn:schemas-microsoft-com:vml" xmlns:wp14="http://schemas.microsoft.com/office/word/2010/wordprocessingDrawing" xmlns:wp="http://schemas.openxmlformats.org/drawingml/2006/wordprocessingDrawing" xmlns:w10="urn:schemas-microsoft-com:office:word" xmlns:w="http://schemas.openxmlformats.org/wordprocessingml/2006/main" xmlns:w14="http://schemas.microsoft.com/office/word/2010/wordml" xmlns:w15="http://schemas.microsoft.com/office/word/2012/wordml" xmlns:w16cex="http://schemas.microsoft.com/office/word/2018/wordml/cex" xmlns:w16cid="http://schemas.microsoft.com/office/word/2016/wordml/cid" xmlns:w16="http://schemas.microsoft.com/office/word/2018/wordml" xmlns:w16du="http://schemas.microsoft.com/office/word/2023/wordml/word16du" xmlns:w16sdtdh="http://schemas.microsoft.com/office/word/2020/wordml/sdtdatahash" xmlns:w16se="http://schemas.microsoft.com/office/word/2015/wordml/symex" xmlns:wpg="http://schemas.microsoft.com/office/word/2010/wordprocessingGroup" xmlns:wpi="http://schemas.microsoft.com/office/word/2010/wordprocessingInk" xmlns:wne="http://schemas.microsoft.com/office/word/2006/wordml" xmlns:wps="http://schemas.microsoft.com/office/word/2010/wordprocessingShape" mc:Ignorable="w14 w15 w16se w16cid w16 w16cex w16sdtdh wp14">
   <w:footnote w:type="separator" w:id="-1">
     <w:p>
       <w:r>
@@ -1249,7 +1205,7 @@
 </file>
 
 <file path=word/header1.xml><?xml version="1.0" encoding="utf-8"?>
-<w:hdr xmlns:wpc="http://schemas.microsoft.com/office/word/2010/wordprocessingCanvas" xmlns:cx="http://schemas.microsoft.com/office/drawing/2014/chartex" xmlns:cx1="http://schemas.microsoft.com/office/drawing/2015/9/8/chartex" xmlns:cx2="http://schemas.microsoft.com/office/drawing/2015/10/21/chartex" xmlns:cx3="http://schemas.microsoft.com/office/drawing/2016/5/9/chartex" xmlns:cx4="http://schemas.microsoft.com/office/drawing/2016/5/10/chartex" xmlns:cx5="http://schemas.microsoft.com/office/drawing/2016/5/11/chartex" xmlns:cx6="http://schemas.microsoft.com/office/drawing/2016/5/12/chartex" xmlns:cx7="http://schemas.microsoft.com/office/drawing/2016/5/13/chartex" xmlns:cx8="http://schemas.microsoft.com/office/drawing/2016/5/14/chartex" xmlns:mc="http://schemas.openxmlformats.org/markup-compatibility/2006" xmlns:aink="http://schemas.microsoft.com/office/drawing/2016/ink" xmlns:am3d="http://schemas.microsoft.com/office/drawing/2017/model3d" xmlns:o="urn:schemas-microsoft-com:office:office" xmlns:oel="http://schemas.microsoft.com/office/2019/extlst" xmlns:r="http://schemas.openxmlformats.org/officeDocument/2006/relationships" xmlns:m="http://schemas.openxmlformats.org/officeDocument/2006/math" xmlns:v="urn:schemas-microsoft-com:vml" xmlns:wp14="http://schemas.microsoft.com/office/word/2010/wordprocessingDrawing" xmlns:wp="http://schemas.openxmlformats.org/drawingml/2006/wordprocessingDrawing" xmlns:w10="urn:schemas-microsoft-com:office:word" xmlns:w="http://schemas.openxmlformats.org/wordprocessingml/2006/main" xmlns:w14="http://schemas.microsoft.com/office/word/2010/wordml" xmlns:w15="http://schemas.microsoft.com/office/word/2012/wordml" xmlns:w16cex="http://schemas.microsoft.com/office/word/2018/wordml/cex" xmlns:w16cid="http://schemas.microsoft.com/office/word/2016/wordml/cid" xmlns:w16="http://schemas.microsoft.com/office/word/2018/wordml" xmlns:w16sdtdh="http://schemas.microsoft.com/office/word/2020/wordml/sdtdatahash" xmlns:w16se="http://schemas.microsoft.com/office/word/2015/wordml/symex" xmlns:wpg="http://schemas.microsoft.com/office/word/2010/wordprocessingGroup" xmlns:wpi="http://schemas.microsoft.com/office/word/2010/wordprocessingInk" xmlns:wne="http://schemas.microsoft.com/office/word/2006/wordml" xmlns:wps="http://schemas.microsoft.com/office/word/2010/wordprocessingShape" mc:Ignorable="w14 w15 w16se w16cid w16 w16cex w16sdtdh wp14">
+<w:hdr xmlns:wpc="http://schemas.microsoft.com/office/word/2010/wordprocessingCanvas" xmlns:cx="http://schemas.microsoft.com/office/drawing/2014/chartex" xmlns:cx1="http://schemas.microsoft.com/office/drawing/2015/9/8/chartex" xmlns:cx2="http://schemas.microsoft.com/office/drawing/2015/10/21/chartex" xmlns:cx3="http://schemas.microsoft.com/office/drawing/2016/5/9/chartex" xmlns:cx4="http://schemas.microsoft.com/office/drawing/2016/5/10/chartex" xmlns:cx5="http://schemas.microsoft.com/office/drawing/2016/5/11/chartex" xmlns:cx6="http://schemas.microsoft.com/office/drawing/2016/5/12/chartex" xmlns:cx7="http://schemas.microsoft.com/office/drawing/2016/5/13/chartex" xmlns:cx8="http://schemas.microsoft.com/office/drawing/2016/5/14/chartex" xmlns:mc="http://schemas.openxmlformats.org/markup-compatibility/2006" xmlns:aink="http://schemas.microsoft.com/office/drawing/2016/ink" xmlns:am3d="http://schemas.microsoft.com/office/drawing/2017/model3d" xmlns:o="urn:schemas-microsoft-com:office:office" xmlns:oel="http://schemas.microsoft.com/office/2019/extlst" xmlns:r="http://schemas.openxmlformats.org/officeDocument/2006/relationships" xmlns:m="http://schemas.openxmlformats.org/officeDocument/2006/math" xmlns:v="urn:schemas-microsoft-com:vml" xmlns:wp14="http://schemas.microsoft.com/office/word/2010/wordprocessingDrawing" xmlns:wp="http://schemas.openxmlformats.org/drawingml/2006/wordprocessingDrawing" xmlns:w10="urn:schemas-microsoft-com:office:word" xmlns:w="http://schemas.openxmlformats.org/wordprocessingml/2006/main" xmlns:w14="http://schemas.microsoft.com/office/word/2010/wordml" xmlns:w15="http://schemas.microsoft.com/office/word/2012/wordml" xmlns:w16cex="http://schemas.microsoft.com/office/word/2018/wordml/cex" xmlns:w16cid="http://schemas.microsoft.com/office/word/2016/wordml/cid" xmlns:w16="http://schemas.microsoft.com/office/word/2018/wordml" xmlns:w16du="http://schemas.microsoft.com/office/word/2023/wordml/word16du" xmlns:w16sdtdh="http://schemas.microsoft.com/office/word/2020/wordml/sdtdatahash" xmlns:w16se="http://schemas.microsoft.com/office/word/2015/wordml/symex" xmlns:wpg="http://schemas.microsoft.com/office/word/2010/wordprocessingGroup" xmlns:wpi="http://schemas.microsoft.com/office/word/2010/wordprocessingInk" xmlns:wne="http://schemas.microsoft.com/office/word/2006/wordml" xmlns:wps="http://schemas.microsoft.com/office/word/2010/wordprocessingShape" mc:Ignorable="w14 w15 w16se w16cid w16 w16cex w16sdtdh wp14">
   <w:p>
     <w:pPr>
       <w:pStyle w:val="Heading"/>
@@ -1318,7 +1274,7 @@
 </file>
 
 <file path=word/numbering.xml><?xml version="1.0" encoding="utf-8"?>
-<w:numbering xmlns:wpc="http://schemas.microsoft.com/office/word/2010/wordprocessingCanvas" xmlns:cx="http://schemas.microsoft.com/office/drawing/2014/chartex" xmlns:cx1="http://schemas.microsoft.com/office/drawing/2015/9/8/chartex" xmlns:cx2="http://schemas.microsoft.com/office/drawing/2015/10/21/chartex" xmlns:cx3="http://schemas.microsoft.com/office/drawing/2016/5/9/chartex" xmlns:cx4="http://schemas.microsoft.com/office/drawing/2016/5/10/chartex" xmlns:cx5="http://schemas.microsoft.com/office/drawing/2016/5/11/chartex" xmlns:cx6="http://schemas.microsoft.com/office/drawing/2016/5/12/chartex" xmlns:cx7="http://schemas.microsoft.com/office/drawing/2016/5/13/chartex" xmlns:cx8="http://schemas.microsoft.com/office/drawing/2016/5/14/chartex" xmlns:mc="http://schemas.openxmlformats.org/markup-compatibility/2006" xmlns:aink="http://schemas.microsoft.com/office/drawing/2016/ink" xmlns:am3d="http://schemas.microsoft.com/office/drawing/2017/model3d" xmlns:o="urn:schemas-microsoft-com:office:office" xmlns:oel="http://schemas.microsoft.com/office/2019/extlst" xmlns:r="http://schemas.openxmlformats.org/officeDocument/2006/relationships" xmlns:m="http://schemas.openxmlformats.org/officeDocument/2006/math" xmlns:v="urn:schemas-microsoft-com:vml" xmlns:wp14="http://schemas.microsoft.com/office/word/2010/wordprocessingDrawing" xmlns:wp="http://schemas.openxmlformats.org/drawingml/2006/wordprocessingDrawing" xmlns:w10="urn:schemas-microsoft-com:office:word" xmlns:w="http://schemas.openxmlformats.org/wordprocessingml/2006/main" xmlns:w14="http://schemas.microsoft.com/office/word/2010/wordml" xmlns:w15="http://schemas.microsoft.com/office/word/2012/wordml" xmlns:w16cex="http://schemas.microsoft.com/office/word/2018/wordml/cex" xmlns:w16cid="http://schemas.microsoft.com/office/word/2016/wordml/cid" xmlns:w16="http://schemas.microsoft.com/office/word/2018/wordml" xmlns:w16sdtdh="http://schemas.microsoft.com/office/word/2020/wordml/sdtdatahash" xmlns:w16se="http://schemas.microsoft.com/office/word/2015/wordml/symex" xmlns:wpg="http://schemas.microsoft.com/office/word/2010/wordprocessingGroup" xmlns:wpi="http://schemas.microsoft.com/office/word/2010/wordprocessingInk" xmlns:wne="http://schemas.microsoft.com/office/word/2006/wordml" xmlns:wps="http://schemas.microsoft.com/office/word/2010/wordprocessingShape" mc:Ignorable="w14 w15 w16se w16cid w16 w16cex w16sdtdh wp14">
+<w:numbering xmlns:wpc="http://schemas.microsoft.com/office/word/2010/wordprocessingCanvas" xmlns:cx="http://schemas.microsoft.com/office/drawing/2014/chartex" xmlns:cx1="http://schemas.microsoft.com/office/drawing/2015/9/8/chartex" xmlns:cx2="http://schemas.microsoft.com/office/drawing/2015/10/21/chartex" xmlns:cx3="http://schemas.microsoft.com/office/drawing/2016/5/9/chartex" xmlns:cx4="http://schemas.microsoft.com/office/drawing/2016/5/10/chartex" xmlns:cx5="http://schemas.microsoft.com/office/drawing/2016/5/11/chartex" xmlns:cx6="http://schemas.microsoft.com/office/drawing/2016/5/12/chartex" xmlns:cx7="http://schemas.microsoft.com/office/drawing/2016/5/13/chartex" xmlns:cx8="http://schemas.microsoft.com/office/drawing/2016/5/14/chartex" xmlns:mc="http://schemas.openxmlformats.org/markup-compatibility/2006" xmlns:aink="http://schemas.microsoft.com/office/drawing/2016/ink" xmlns:am3d="http://schemas.microsoft.com/office/drawing/2017/model3d" xmlns:o="urn:schemas-microsoft-com:office:office" xmlns:oel="http://schemas.microsoft.com/office/2019/extlst" xmlns:r="http://schemas.openxmlformats.org/officeDocument/2006/relationships" xmlns:m="http://schemas.openxmlformats.org/officeDocument/2006/math" xmlns:v="urn:schemas-microsoft-com:vml" xmlns:wp14="http://schemas.microsoft.com/office/word/2010/wordprocessingDrawing" xmlns:wp="http://schemas.openxmlformats.org/drawingml/2006/wordprocessingDrawing" xmlns:w10="urn:schemas-microsoft-com:office:word" xmlns:w="http://schemas.openxmlformats.org/wordprocessingml/2006/main" xmlns:w14="http://schemas.microsoft.com/office/word/2010/wordml" xmlns:w15="http://schemas.microsoft.com/office/word/2012/wordml" xmlns:w16cex="http://schemas.microsoft.com/office/word/2018/wordml/cex" xmlns:w16cid="http://schemas.microsoft.com/office/word/2016/wordml/cid" xmlns:w16="http://schemas.microsoft.com/office/word/2018/wordml" xmlns:w16du="http://schemas.microsoft.com/office/word/2023/wordml/word16du" xmlns:w16sdtdh="http://schemas.microsoft.com/office/word/2020/wordml/sdtdatahash" xmlns:w16se="http://schemas.microsoft.com/office/word/2015/wordml/symex" xmlns:wpg="http://schemas.microsoft.com/office/word/2010/wordprocessingGroup" xmlns:wpi="http://schemas.microsoft.com/office/word/2010/wordprocessingInk" xmlns:wne="http://schemas.microsoft.com/office/word/2006/wordml" xmlns:wps="http://schemas.microsoft.com/office/word/2010/wordprocessingShape" mc:Ignorable="w14 w15 w16se w16cid w16 w16cex w16sdtdh wp14">
   <w:abstractNum w:abstractNumId="0" w15:restartNumberingAfterBreak="0">
     <w:nsid w:val="0BEEEDAD"/>
     <w:multiLevelType w:val="hybridMultilevel"/>

</xml_diff>